<commit_message>
Added more license options
</commit_message>
<xml_diff>
--- a/Feasibility Study/Legal Study Documents/Legal Study.docx
+++ b/Feasibility Study/Legal Study Documents/Legal Study.docx
@@ -1,6 +1,6 @@
 
 <file path=word/document.xml><?xml version="1.0" encoding="utf-8"?>
-<w:document xmlns:wpc="http://schemas.microsoft.com/office/word/2010/wordprocessingCanvas" xmlns:cx="http://schemas.microsoft.com/office/drawing/2014/chartex" xmlns:cx1="http://schemas.microsoft.com/office/drawing/2015/9/8/chartex" xmlns:cx2="http://schemas.microsoft.com/office/drawing/2015/10/21/chartex" xmlns:cx3="http://schemas.microsoft.com/office/drawing/2016/5/9/chartex" xmlns:cx4="http://schemas.microsoft.com/office/drawing/2016/5/10/chartex" xmlns:cx5="http://schemas.microsoft.com/office/drawing/2016/5/11/chartex" xmlns:mc="http://schemas.openxmlformats.org/markup-compatibility/2006" xmlns:o="urn:schemas-microsoft-com:office:office" xmlns:r="http://schemas.openxmlformats.org/officeDocument/2006/relationships" xmlns:m="http://schemas.openxmlformats.org/officeDocument/2006/math" xmlns:v="urn:schemas-microsoft-com:vml" xmlns:wp14="http://schemas.microsoft.com/office/word/2010/wordprocessingDrawing" xmlns:wp="http://schemas.openxmlformats.org/drawingml/2006/wordprocessingDrawing" xmlns:w10="urn:schemas-microsoft-com:office:word" xmlns:w="http://schemas.openxmlformats.org/wordprocessingml/2006/main" xmlns:w14="http://schemas.microsoft.com/office/word/2010/wordml" xmlns:w15="http://schemas.microsoft.com/office/word/2012/wordml" xmlns:w16se="http://schemas.microsoft.com/office/word/2015/wordml/symex" xmlns:wpg="http://schemas.microsoft.com/office/word/2010/wordprocessingGroup" xmlns:wpi="http://schemas.microsoft.com/office/word/2010/wordprocessingInk" xmlns:wne="http://schemas.microsoft.com/office/word/2006/wordml" xmlns:wps="http://schemas.microsoft.com/office/word/2010/wordprocessingShape" mc:Ignorable="w14 w15 w16se wp14">
+<w:document xmlns:wpc="http://schemas.microsoft.com/office/word/2010/wordprocessingCanvas" xmlns:cx="http://schemas.microsoft.com/office/drawing/2014/chartex" xmlns:cx1="http://schemas.microsoft.com/office/drawing/2015/9/8/chartex" xmlns:cx2="http://schemas.microsoft.com/office/drawing/2015/10/21/chartex" xmlns:cx3="http://schemas.microsoft.com/office/drawing/2016/5/9/chartex" xmlns:cx4="http://schemas.microsoft.com/office/drawing/2016/5/10/chartex" xmlns:cx5="http://schemas.microsoft.com/office/drawing/2016/5/11/chartex" xmlns:cx6="http://schemas.microsoft.com/office/drawing/2016/5/12/chartex" xmlns:cx7="http://schemas.microsoft.com/office/drawing/2016/5/13/chartex" xmlns:cx8="http://schemas.microsoft.com/office/drawing/2016/5/14/chartex" xmlns:mc="http://schemas.openxmlformats.org/markup-compatibility/2006" xmlns:aink="http://schemas.microsoft.com/office/drawing/2016/ink" xmlns:am3d="http://schemas.microsoft.com/office/drawing/2017/model3d" xmlns:o="urn:schemas-microsoft-com:office:office" xmlns:r="http://schemas.openxmlformats.org/officeDocument/2006/relationships" xmlns:m="http://schemas.openxmlformats.org/officeDocument/2006/math" xmlns:v="urn:schemas-microsoft-com:vml" xmlns:wp14="http://schemas.microsoft.com/office/word/2010/wordprocessingDrawing" xmlns:wp="http://schemas.openxmlformats.org/drawingml/2006/wordprocessingDrawing" xmlns:w10="urn:schemas-microsoft-com:office:word" xmlns:w="http://schemas.openxmlformats.org/wordprocessingml/2006/main" xmlns:w14="http://schemas.microsoft.com/office/word/2010/wordml" xmlns:w15="http://schemas.microsoft.com/office/word/2012/wordml" xmlns:w16cid="http://schemas.microsoft.com/office/word/2016/wordml/cid" xmlns:w16se="http://schemas.microsoft.com/office/word/2015/wordml/symex" xmlns:wpg="http://schemas.microsoft.com/office/word/2010/wordprocessingGroup" xmlns:wpi="http://schemas.microsoft.com/office/word/2010/wordprocessingInk" xmlns:wne="http://schemas.microsoft.com/office/word/2006/wordml" xmlns:wps="http://schemas.microsoft.com/office/word/2010/wordprocessingShape" mc:Ignorable="w14 w15 w16se w16cid wp14">
   <w:body>
     <w:p>
       <w:pPr>
@@ -224,8 +224,6 @@
                               </w:rPr>
                               <w:t>0.1</w:t>
                             </w:r>
-                            <w:bookmarkStart w:id="0" w:name="_GoBack"/>
-                            <w:bookmarkEnd w:id="0"/>
                             <w:r>
                               <w:rPr>
                                 <w:rFonts w:ascii="Century Gothic" w:hAnsi="Century Gothic"/>
@@ -305,6 +303,14 @@
                                 <w:szCs w:val="32"/>
                               </w:rPr>
                             </w:pPr>
+                            <w:r>
+                              <w:rPr>
+                                <w:rFonts w:ascii="Century Gothic" w:hAnsi="Century Gothic"/>
+                                <w:sz w:val="32"/>
+                                <w:szCs w:val="32"/>
+                              </w:rPr>
+                              <w:t>Seung-</w:t>
+                            </w:r>
                             <w:proofErr w:type="spellStart"/>
                             <w:r>
                               <w:rPr>
@@ -312,7 +318,7 @@
                                 <w:sz w:val="32"/>
                                 <w:szCs w:val="32"/>
                               </w:rPr>
-                              <w:t>Seung-Kyu</w:t>
+                              <w:t>Kyu</w:t>
                             </w:r>
                             <w:proofErr w:type="spellEnd"/>
                             <w:r>
@@ -456,8 +462,6 @@
                         </w:rPr>
                         <w:t>0.1</w:t>
                       </w:r>
-                      <w:bookmarkStart w:id="1" w:name="_GoBack"/>
-                      <w:bookmarkEnd w:id="1"/>
                       <w:r>
                         <w:rPr>
                           <w:rFonts w:ascii="Century Gothic" w:hAnsi="Century Gothic"/>
@@ -537,6 +541,14 @@
                           <w:szCs w:val="32"/>
                         </w:rPr>
                       </w:pPr>
+                      <w:r>
+                        <w:rPr>
+                          <w:rFonts w:ascii="Century Gothic" w:hAnsi="Century Gothic"/>
+                          <w:sz w:val="32"/>
+                          <w:szCs w:val="32"/>
+                        </w:rPr>
+                        <w:t>Seung-</w:t>
+                      </w:r>
                       <w:proofErr w:type="spellStart"/>
                       <w:r>
                         <w:rPr>
@@ -544,7 +556,7 @@
                           <w:sz w:val="32"/>
                           <w:szCs w:val="32"/>
                         </w:rPr>
-                        <w:t>Seung-Kyu</w:t>
+                        <w:t>Kyu</w:t>
                       </w:r>
                       <w:proofErr w:type="spellEnd"/>
                       <w:r>
@@ -829,16 +841,7 @@
           <w:sz w:val="22"/>
           <w:szCs w:val="22"/>
         </w:rPr>
-        <w:t>The hirer will not make nor allow any alterations or additions to any part of the venue or install any electrical or mechanical device without first obtaining the approval of the ECCT.</w:t>
-      </w:r>
-      <w:r>
-        <w:rPr>
-          <w:rStyle w:val="normaltextrun"/>
-          <w:rFonts w:ascii="Calibri" w:hAnsi="Calibri" w:cs="Calibri"/>
-          <w:sz w:val="22"/>
-          <w:szCs w:val="22"/>
-        </w:rPr>
-        <w:t>”</w:t>
+        <w:t>The hirer will not make nor allow any alterations or additions to any part of the venue or install any electrical or mechanical device without first obtaining the approval of the ECCT.”</w:t>
       </w:r>
       <w:r>
         <w:rPr>
@@ -892,27 +895,7 @@
           <w:sz w:val="22"/>
           <w:szCs w:val="22"/>
         </w:rPr>
-        <w:t xml:space="preserve"> Any electrical devices used at the Venue must comply with the appropriate standards. The hirer will indemnify the ECCT against any loses which occur </w:t>
-      </w:r>
-      <w:proofErr w:type="gramStart"/>
-      <w:r>
-        <w:rPr>
-          <w:rStyle w:val="normaltextrun"/>
-          <w:rFonts w:ascii="Calibri" w:hAnsi="Calibri" w:cs="Calibri"/>
-          <w:sz w:val="22"/>
-          <w:szCs w:val="22"/>
-        </w:rPr>
-        <w:t>as a result of</w:t>
-      </w:r>
-      <w:proofErr w:type="gramEnd"/>
-      <w:r>
-        <w:rPr>
-          <w:rStyle w:val="normaltextrun"/>
-          <w:rFonts w:ascii="Calibri" w:hAnsi="Calibri" w:cs="Calibri"/>
-          <w:sz w:val="22"/>
-          <w:szCs w:val="22"/>
-        </w:rPr>
-        <w:t xml:space="preserve"> the use of electrical equipment that does not meet the terms and conditions or the appropriate standards</w:t>
+        <w:t xml:space="preserve"> Any electrical devices used at the Venue must comply with the appropriate standards. The hirer will indemnify the ECCT against any loses which occur as a result of the use of electrical equipment that does not meet the terms and conditions or the appropriate standards</w:t>
       </w:r>
       <w:r>
         <w:rPr>
@@ -967,36 +950,16 @@
           <w:sz w:val="22"/>
           <w:szCs w:val="22"/>
         </w:rPr>
-        <w:t xml:space="preserve">East City Community Trust </w:t>
-      </w:r>
-      <w:r>
-        <w:rPr>
-          <w:rStyle w:val="normaltextrun"/>
-          <w:rFonts w:ascii="Calibri" w:hAnsi="Calibri" w:cs="Calibri"/>
-          <w:i/>
-          <w:iCs/>
-          <w:sz w:val="22"/>
-          <w:szCs w:val="22"/>
-        </w:rPr>
-        <w:t>Board</w:t>
-      </w:r>
-      <w:r>
-        <w:rPr>
-          <w:rStyle w:val="normaltextrun"/>
-          <w:rFonts w:ascii="Calibri" w:hAnsi="Calibri" w:cs="Calibri"/>
-          <w:sz w:val="22"/>
-          <w:szCs w:val="22"/>
-        </w:rPr>
-        <w:t xml:space="preserve">, </w:t>
-      </w:r>
-      <w:r>
-        <w:rPr>
-          <w:rStyle w:val="normaltextrun"/>
-          <w:rFonts w:ascii="Calibri" w:hAnsi="Calibri" w:cs="Calibri"/>
-          <w:sz w:val="22"/>
-          <w:szCs w:val="22"/>
-        </w:rPr>
-        <w:t>Section 10: Use of the Venue</w:t>
+        <w:t>East City Community Trust Board</w:t>
+      </w:r>
+      <w:r>
+        <w:rPr>
+          <w:rStyle w:val="normaltextrun"/>
+          <w:rFonts w:ascii="Calibri" w:hAnsi="Calibri" w:cs="Calibri"/>
+          <w:sz w:val="22"/>
+          <w:szCs w:val="22"/>
+        </w:rPr>
+        <w:t>, Section 10: Use of the Venue</w:t>
       </w:r>
       <w:r>
         <w:rPr>
@@ -1140,16 +1103,7 @@
           <w:sz w:val="22"/>
           <w:szCs w:val="22"/>
         </w:rPr>
-        <w:t xml:space="preserve"> The hire area must be reinstated by the hirer at its sole cost to at least the condition it was in immediately before the hire period. All reinstatement must be completed within the hire period after which time the ECCT reserves the right to complete reinstatement on the hirer’s behalf and at the hirer’s cost.</w:t>
-      </w:r>
-      <w:r>
-        <w:rPr>
-          <w:rStyle w:val="normaltextrun"/>
-          <w:rFonts w:ascii="Calibri" w:hAnsi="Calibri" w:cs="Calibri"/>
-          <w:sz w:val="22"/>
-          <w:szCs w:val="22"/>
-        </w:rPr>
-        <w:t>”</w:t>
+        <w:t xml:space="preserve"> The hire area must be reinstated by the hirer at its sole cost to at least the condition it was in immediately before the hire period. All reinstatement must be completed within the hire period after which time the ECCT reserves the right to complete reinstatement on the hirer’s behalf and at the hirer’s cost.”</w:t>
       </w:r>
       <w:r>
         <w:rPr>
@@ -1214,36 +1168,16 @@
           <w:sz w:val="22"/>
           <w:szCs w:val="22"/>
         </w:rPr>
-        <w:t xml:space="preserve">East City Community Trust </w:t>
-      </w:r>
-      <w:r>
-        <w:rPr>
-          <w:rStyle w:val="normaltextrun"/>
-          <w:rFonts w:ascii="Calibri" w:hAnsi="Calibri" w:cs="Calibri"/>
-          <w:i/>
-          <w:iCs/>
-          <w:sz w:val="22"/>
-          <w:szCs w:val="22"/>
-        </w:rPr>
-        <w:t>Board</w:t>
-      </w:r>
-      <w:r>
-        <w:rPr>
-          <w:rStyle w:val="normaltextrun"/>
-          <w:rFonts w:ascii="Calibri" w:hAnsi="Calibri" w:cs="Calibri"/>
-          <w:sz w:val="22"/>
-          <w:szCs w:val="22"/>
-        </w:rPr>
-        <w:t>,</w:t>
-      </w:r>
-      <w:r>
-        <w:rPr>
-          <w:rStyle w:val="normaltextrun"/>
-          <w:rFonts w:ascii="Calibri" w:hAnsi="Calibri" w:cs="Calibri"/>
-          <w:sz w:val="22"/>
-          <w:szCs w:val="22"/>
-        </w:rPr>
-        <w:t xml:space="preserve"> Section 10: Use of the Venue</w:t>
+        <w:t>East City Community Trust Board</w:t>
+      </w:r>
+      <w:r>
+        <w:rPr>
+          <w:rStyle w:val="normaltextrun"/>
+          <w:rFonts w:ascii="Calibri" w:hAnsi="Calibri" w:cs="Calibri"/>
+          <w:sz w:val="22"/>
+          <w:szCs w:val="22"/>
+        </w:rPr>
+        <w:t>, Section 10: Use of the Venue</w:t>
       </w:r>
       <w:r>
         <w:rPr>
@@ -1308,25 +1242,7 @@
           <w:sz w:val="22"/>
           <w:szCs w:val="22"/>
         </w:rPr>
-        <w:t xml:space="preserve">If modifications are made to the </w:t>
-      </w:r>
-      <w:r>
-        <w:rPr>
-          <w:rStyle w:val="normaltextrun"/>
-          <w:rFonts w:ascii="Calibri" w:hAnsi="Calibri" w:cs="Calibri"/>
-          <w:sz w:val="22"/>
-          <w:szCs w:val="22"/>
-        </w:rPr>
-        <w:t>venue,</w:t>
-      </w:r>
-      <w:r>
-        <w:rPr>
-          <w:rStyle w:val="normaltextrun"/>
-          <w:rFonts w:ascii="Calibri" w:hAnsi="Calibri" w:cs="Calibri"/>
-          <w:sz w:val="22"/>
-          <w:szCs w:val="22"/>
-        </w:rPr>
-        <w:t xml:space="preserve"> then we will need to revert these changes after the competition is held. This could mean that significant costs could occur before every competition if it is necessary to modify the venue to implement the project.</w:t>
+        <w:t>If modifications are made to the venue, then we will need to revert these changes after the competition is held. This could mean that significant costs could occur before every competition if it is necessary to modify the venue to implement the project.</w:t>
       </w:r>
       <w:r>
         <w:rPr>
@@ -1609,31 +1525,110 @@
     </w:p>
     <w:p>
       <w:pPr>
-        <w:pStyle w:val="paragraph"/>
-        <w:spacing w:before="0" w:beforeAutospacing="0" w:after="0" w:afterAutospacing="0"/>
-        <w:textAlignment w:val="baseline"/>
-        <w:rPr>
-          <w:rStyle w:val="eop"/>
-          <w:rFonts w:ascii="Calibri" w:hAnsi="Calibri" w:cs="Calibri"/>
-          <w:sz w:val="22"/>
-          <w:szCs w:val="22"/>
-        </w:rPr>
-      </w:pPr>
-      <w:r>
-        <w:rPr>
-          <w:rStyle w:val="normaltextrun"/>
-          <w:rFonts w:ascii="Calibri" w:hAnsi="Calibri" w:cs="Calibri"/>
-          <w:sz w:val="22"/>
-          <w:szCs w:val="22"/>
-        </w:rPr>
-        <w:t>For licensing, we have decided to choose the route of open source licensing rather than a closed source. This is because we want future teams to be able to access our work in the case the project cannot be completed by our team as per the client’s requirements. The open source license that we are leaning towards is the GNU</w:t>
+        <w:rPr>
+          <w:rStyle w:val="normaltextrun"/>
+          <w:rFonts w:cstheme="minorHAnsi"/>
+        </w:rPr>
+      </w:pPr>
+      <w:r>
+        <w:rPr>
+          <w:rStyle w:val="normaltextrun"/>
+          <w:rFonts w:cstheme="minorHAnsi"/>
+        </w:rPr>
+        <w:t>For licensing, we have decided to choose the route of open source licensing rather than a closed source. This is because we want future teams to be able to access our work in the case the project cannot be completed by our team as per the client’s requirements.</w:t>
+      </w:r>
+      <w:r>
+        <w:rPr>
+          <w:rStyle w:val="normaltextrun"/>
+          <w:rFonts w:cstheme="minorHAnsi"/>
+        </w:rPr>
+        <w:t xml:space="preserve"> When choosing an open source license there are several associated conditions that we must consider. There </w:t>
+      </w:r>
+      <w:r>
+        <w:rPr>
+          <w:rStyle w:val="normaltextrun"/>
+          <w:rFonts w:cstheme="minorHAnsi"/>
+        </w:rPr>
+        <w:lastRenderedPageBreak/>
+        <w:t>are many different licenses but for this legal study we will look at three of the most popular licenses; the MIT license, Apache License 2.0 and the GNU AGPLv3.</w:t>
+      </w:r>
+    </w:p>
+    <w:p>
+      <w:pPr>
+        <w:rPr>
+          <w:rStyle w:val="normaltextrun"/>
+          <w:rFonts w:cstheme="minorHAnsi"/>
+        </w:rPr>
+      </w:pPr>
+      <w:r>
+        <w:rPr>
+          <w:rStyle w:val="normaltextrun"/>
+          <w:rFonts w:cstheme="minorHAnsi"/>
+        </w:rPr>
+        <w:t xml:space="preserve">The MIT license is one of the most </w:t>
+      </w:r>
+      <w:r>
+        <w:rPr>
+          <w:rStyle w:val="normaltextrun"/>
+          <w:rFonts w:cstheme="minorHAnsi"/>
+        </w:rPr>
+        <w:t>permissive license</w:t>
+      </w:r>
+      <w:r>
+        <w:rPr>
+          <w:rStyle w:val="normaltextrun"/>
+          <w:rFonts w:cstheme="minorHAnsi"/>
+        </w:rPr>
+        <w:t>s</w:t>
+      </w:r>
+      <w:r>
+        <w:rPr>
+          <w:rStyle w:val="normaltextrun"/>
+          <w:rFonts w:cstheme="minorHAnsi"/>
+        </w:rPr>
+        <w:t xml:space="preserve"> with conditions only requiring preservation of copyright and license notices. Licensed works, modifications, and larger works may be distributed under different terms and without source code.</w:t>
+      </w:r>
+      <w:r>
+        <w:rPr>
+          <w:rStyle w:val="normaltextrun"/>
+          <w:rFonts w:cstheme="minorHAnsi"/>
+        </w:rPr>
+        <w:t xml:space="preserve"> This means you can re-use the code freely for your own use and also use it for non-commercial and commercial re-distribution. You cannot however claim authorship of the software.</w:t>
+      </w:r>
+    </w:p>
+    <w:p>
+      <w:pPr>
+        <w:rPr>
+          <w:rStyle w:val="normaltextrun"/>
+          <w:rFonts w:cstheme="minorHAnsi"/>
+        </w:rPr>
+      </w:pPr>
+      <w:r>
+        <w:rPr>
+          <w:rStyle w:val="normaltextrun"/>
+          <w:rFonts w:cstheme="minorHAnsi"/>
+        </w:rPr>
+        <w:t>The Apache license 2.0 is similar to the MIT license but it has a few more restrictions. You can re-use the code freely for your own use, non-commercial and commercial distribution but the big difference is that you must state your changes made to the software and include a notice that the change has been made.</w:t>
+      </w:r>
+    </w:p>
+    <w:p>
+      <w:pPr>
+        <w:rPr>
+          <w:rStyle w:val="normaltextrun"/>
+          <w:rFonts w:cstheme="minorHAnsi"/>
+        </w:rPr>
+      </w:pPr>
+      <w:r>
+        <w:rPr>
+          <w:rStyle w:val="normaltextrun"/>
+          <w:rFonts w:cstheme="minorHAnsi"/>
+        </w:rPr>
+        <w:t>The GNU</w:t>
       </w:r>
       <w:r>
         <w:rPr>
           <w:rStyle w:val="apple-converted-space"/>
-          <w:rFonts w:ascii="Calibri" w:hAnsi="Calibri" w:cs="Calibri"/>
-          <w:sz w:val="22"/>
-          <w:szCs w:val="22"/>
+          <w:rFonts w:cstheme="minorHAnsi"/>
         </w:rPr>
         <w:t> </w:t>
       </w:r>
@@ -1641,9 +1636,7 @@
       <w:r>
         <w:rPr>
           <w:rStyle w:val="spellingerror"/>
-          <w:rFonts w:ascii="Calibri" w:hAnsi="Calibri" w:cs="Calibri"/>
-          <w:sz w:val="22"/>
-          <w:szCs w:val="22"/>
+          <w:rFonts w:eastAsiaTheme="majorEastAsia" w:cstheme="minorHAnsi"/>
         </w:rPr>
         <w:t>Affero</w:t>
       </w:r>
@@ -1651,90 +1644,109 @@
       <w:r>
         <w:rPr>
           <w:rStyle w:val="normaltextrun"/>
-          <w:rFonts w:ascii="Calibri" w:hAnsi="Calibri" w:cs="Calibri"/>
-          <w:sz w:val="22"/>
-          <w:szCs w:val="22"/>
-        </w:rPr>
-        <w:t> </w:t>
-      </w:r>
-      <w:proofErr w:type="gramStart"/>
-      <w:r>
-        <w:rPr>
-          <w:rStyle w:val="normaltextrun"/>
-          <w:rFonts w:ascii="Calibri" w:hAnsi="Calibri" w:cs="Calibri"/>
-          <w:sz w:val="22"/>
-          <w:szCs w:val="22"/>
-        </w:rPr>
-        <w:t>General Public</w:t>
-      </w:r>
-      <w:proofErr w:type="gramEnd"/>
-      <w:r>
-        <w:rPr>
-          <w:rStyle w:val="normaltextrun"/>
-          <w:rFonts w:ascii="Calibri" w:hAnsi="Calibri" w:cs="Calibri"/>
-          <w:sz w:val="22"/>
-          <w:szCs w:val="22"/>
-        </w:rPr>
-        <w:t xml:space="preserve"> License (AGPLv3). This is the strongest leftmost license which will ensure that all future modifications or versions </w:t>
-      </w:r>
-      <w:r>
-        <w:rPr>
-          <w:rStyle w:val="normaltextrun"/>
-          <w:rFonts w:ascii="Calibri" w:hAnsi="Calibri" w:cs="Calibri"/>
-          <w:sz w:val="22"/>
-          <w:szCs w:val="22"/>
-        </w:rPr>
-        <w:lastRenderedPageBreak/>
-        <w:t xml:space="preserve">of the software will follow the same conditions and have the same permissions. Additionally, </w:t>
-      </w:r>
-      <w:r>
-        <w:rPr>
-          <w:rStyle w:val="normaltextrun"/>
-          <w:rFonts w:ascii="Calibri" w:hAnsi="Calibri" w:cs="Calibri"/>
-          <w:sz w:val="22"/>
-          <w:szCs w:val="22"/>
-        </w:rPr>
-        <w:t>per</w:t>
-      </w:r>
-      <w:r>
-        <w:rPr>
-          <w:rStyle w:val="normaltextrun"/>
-          <w:rFonts w:ascii="Calibri" w:hAnsi="Calibri" w:cs="Calibri"/>
-          <w:sz w:val="22"/>
-          <w:szCs w:val="22"/>
-        </w:rPr>
-        <w:t xml:space="preserve"> the full text of AGPLv3, this license is specifically designed to ensure cooperation within the community in case of network server software. As our project is a network server software, this will prevent problems where the software source code is not accessible due to being run on </w:t>
-      </w:r>
-      <w:r>
-        <w:rPr>
-          <w:rStyle w:val="normaltextrun"/>
-          <w:rFonts w:ascii="Calibri" w:hAnsi="Calibri" w:cs="Calibri"/>
-          <w:sz w:val="22"/>
-          <w:szCs w:val="22"/>
-        </w:rPr>
-        <w:t>a server.</w:t>
-      </w:r>
-      <w:r>
-        <w:rPr>
-          <w:rStyle w:val="eop"/>
-          <w:rFonts w:ascii="Calibri" w:hAnsi="Calibri" w:cs="Calibri"/>
-          <w:sz w:val="22"/>
-          <w:szCs w:val="22"/>
-        </w:rPr>
-        <w:t> </w:t>
-      </w:r>
-    </w:p>
-    <w:p>
-      <w:pPr>
-        <w:pStyle w:val="paragraph"/>
-        <w:spacing w:before="0" w:beforeAutospacing="0" w:after="0" w:afterAutospacing="0"/>
-        <w:textAlignment w:val="baseline"/>
-        <w:rPr>
-          <w:rFonts w:ascii="Calibri" w:hAnsi="Calibri" w:cs="Calibri"/>
-          <w:sz w:val="22"/>
-          <w:szCs w:val="22"/>
-        </w:rPr>
-      </w:pPr>
+          <w:rFonts w:cstheme="minorHAnsi"/>
+        </w:rPr>
+        <w:t> General Public License (AGPLv3)</w:t>
+      </w:r>
+      <w:r>
+        <w:rPr>
+          <w:rStyle w:val="normaltextrun"/>
+          <w:rFonts w:cstheme="minorHAnsi"/>
+        </w:rPr>
+        <w:t xml:space="preserve"> is a strong copyleft</w:t>
+      </w:r>
+      <w:r>
+        <w:rPr>
+          <w:rStyle w:val="normaltextrun"/>
+          <w:rFonts w:cstheme="minorHAnsi"/>
+        </w:rPr>
+        <w:t xml:space="preserve"> license</w:t>
+      </w:r>
+      <w:r>
+        <w:rPr>
+          <w:rStyle w:val="normaltextrun"/>
+          <w:rFonts w:cstheme="minorHAnsi"/>
+        </w:rPr>
+        <w:t xml:space="preserve">. </w:t>
+      </w:r>
+      <w:r>
+        <w:rPr>
+          <w:rStyle w:val="normaltextrun"/>
+          <w:rFonts w:cstheme="minorHAnsi"/>
+        </w:rPr>
+        <w:t>Copyleft licenses require the derivative works or modified versions of existing software to be released under the same license</w:t>
+      </w:r>
+      <w:r>
+        <w:rPr>
+          <w:rStyle w:val="normaltextrun"/>
+          <w:rFonts w:cstheme="minorHAnsi"/>
+        </w:rPr>
+        <w:t xml:space="preserve"> which will ensure that all future modifications or versions of the software will follow the same conditions and have the same permissions. Additionally, per the full text of AGPLv3, this license is specifically designed to ensure cooperation within the community in case of network server software. As our project is a network server software, this will prevent problems where the software source code is not accessible due to being run on a server.</w:t>
+      </w:r>
+      <w:r>
+        <w:rPr>
+          <w:rStyle w:val="normaltextrun"/>
+          <w:rFonts w:cstheme="minorHAnsi"/>
+        </w:rPr>
+        <w:t xml:space="preserve">  </w:t>
+      </w:r>
+    </w:p>
+    <w:p>
+      <w:pPr>
+        <w:rPr>
+          <w:rStyle w:val="normaltextrun"/>
+          <w:rFonts w:cstheme="minorHAnsi"/>
+        </w:rPr>
+      </w:pPr>
+    </w:p>
+    <w:p>
+      <w:pPr>
+        <w:rPr>
+          <w:rFonts w:cstheme="minorHAnsi"/>
+          <w:b/>
+        </w:rPr>
+      </w:pPr>
+      <w:r>
+        <w:rPr>
+          <w:rFonts w:cstheme="minorHAnsi"/>
+          <w:b/>
+        </w:rPr>
+        <w:t>Choosing a license – C</w:t>
+      </w:r>
+      <w:r>
+        <w:rPr>
+          <w:rFonts w:cstheme="minorHAnsi"/>
+          <w:b/>
+        </w:rPr>
+        <w:t>onclusion</w:t>
+      </w:r>
+    </w:p>
+    <w:p>
+      <w:pPr>
+        <w:rPr>
+          <w:rFonts w:cstheme="minorHAnsi"/>
+        </w:rPr>
+      </w:pPr>
+      <w:r>
+        <w:rPr>
+          <w:rFonts w:cstheme="minorHAnsi"/>
+        </w:rPr>
+        <w:t>The MIT, Apache 2.0 and GNU AGPLv3 are all good licenses, the choice depending on how restrictive we want to be with the software. If we want to let anyone use our software and make changes as they see fit, then the MIT and Apache 2.0 licenses are good licenses to consider. If we want to put some more restrictions to our software and make sure that users follow our conditions then the AGPLv3 is a good option.</w:t>
+      </w:r>
+    </w:p>
+    <w:p>
+      <w:pPr>
+        <w:pStyle w:val="paragraph"/>
+        <w:spacing w:before="0" w:beforeAutospacing="0" w:after="0" w:afterAutospacing="0"/>
+        <w:textAlignment w:val="baseline"/>
+        <w:rPr>
+          <w:rFonts w:ascii="Calibri" w:hAnsi="Calibri" w:cs="Calibri"/>
+          <w:sz w:val="22"/>
+          <w:szCs w:val="22"/>
+        </w:rPr>
+      </w:pPr>
+      <w:bookmarkStart w:id="0" w:name="_GoBack"/>
+      <w:bookmarkEnd w:id="0"/>
     </w:p>
     <w:p>
       <w:pPr>
@@ -1787,25 +1799,7 @@
           <w:sz w:val="22"/>
           <w:szCs w:val="22"/>
         </w:rPr>
-        <w:t>Since we are using Open Source lice</w:t>
-      </w:r>
-      <w:r>
-        <w:rPr>
-          <w:rStyle w:val="normaltextrun"/>
-          <w:rFonts w:ascii="Calibri" w:hAnsi="Calibri" w:cs="Calibri"/>
-          <w:sz w:val="22"/>
-          <w:szCs w:val="22"/>
-        </w:rPr>
-        <w:t>nses, our project will be subject</w:t>
-      </w:r>
-      <w:r>
-        <w:rPr>
-          <w:rStyle w:val="normaltextrun"/>
-          <w:rFonts w:ascii="Calibri" w:hAnsi="Calibri" w:cs="Calibri"/>
-          <w:sz w:val="22"/>
-          <w:szCs w:val="22"/>
-        </w:rPr>
-        <w:t xml:space="preserve"> to a few requirements and conditions to preserve the provenance and openness of the software being used. Listed below are the general conditions and limitations the project may have to follow:</w:t>
+        <w:t>Since we are using Open Source licenses, our project will be subject to a few requirements and conditions to preserve the provenance and openness of the software being used. Listed below are the general conditions and limitations the project may have to follow:</w:t>
       </w:r>
       <w:r>
         <w:rPr>
@@ -1854,18 +1848,7 @@
           <w:sz w:val="22"/>
           <w:szCs w:val="22"/>
         </w:rPr>
-        <w:t>“</w:t>
-      </w:r>
-      <w:r>
-        <w:rPr>
-          <w:rStyle w:val="normaltextrun"/>
-          <w:rFonts w:ascii="Calibri" w:hAnsi="Calibri" w:cs="Calibri"/>
-          <w:b/>
-          <w:bCs/>
-          <w:sz w:val="22"/>
-          <w:szCs w:val="22"/>
-        </w:rPr>
-        <w:t>Disclose Source:</w:t>
+        <w:t>“Disclose Source:</w:t>
       </w:r>
       <w:r>
         <w:rPr>
@@ -1920,47 +1903,27 @@
           <w:sz w:val="22"/>
           <w:szCs w:val="22"/>
         </w:rPr>
-        <w:t>“</w:t>
-      </w:r>
-      <w:r>
-        <w:rPr>
-          <w:rStyle w:val="normaltextrun"/>
+        <w:t>“License and Copyright notice:</w:t>
+      </w:r>
+      <w:r>
+        <w:rPr>
+          <w:rStyle w:val="apple-converted-space"/>
           <w:rFonts w:ascii="Calibri" w:hAnsi="Calibri" w:cs="Calibri"/>
           <w:b/>
           <w:bCs/>
           <w:sz w:val="22"/>
           <w:szCs w:val="22"/>
         </w:rPr>
-        <w:t>License and Copyright notice:</w:t>
-      </w:r>
-      <w:r>
-        <w:rPr>
-          <w:rStyle w:val="apple-converted-space"/>
-          <w:rFonts w:ascii="Calibri" w:hAnsi="Calibri" w:cs="Calibri"/>
-          <w:b/>
-          <w:bCs/>
-          <w:sz w:val="22"/>
-          <w:szCs w:val="22"/>
-        </w:rPr>
-        <w:t> </w:t>
-      </w:r>
-      <w:r>
-        <w:rPr>
-          <w:rStyle w:val="normaltextrun"/>
-          <w:rFonts w:ascii="Calibri" w:hAnsi="Calibri" w:cs="Calibri"/>
-          <w:sz w:val="22"/>
-          <w:szCs w:val="22"/>
-        </w:rPr>
-        <w:t>A copy of the license and copyright notice must be included somewhere within the project code.</w:t>
-      </w:r>
-      <w:r>
-        <w:rPr>
-          <w:rStyle w:val="normaltextrun"/>
-          <w:rFonts w:ascii="Calibri" w:hAnsi="Calibri" w:cs="Calibri"/>
-          <w:sz w:val="22"/>
-          <w:szCs w:val="22"/>
-        </w:rPr>
-        <w:t>”</w:t>
+        <w:t> </w:t>
+      </w:r>
+      <w:r>
+        <w:rPr>
+          <w:rStyle w:val="normaltextrun"/>
+          <w:rFonts w:ascii="Calibri" w:hAnsi="Calibri" w:cs="Calibri"/>
+          <w:sz w:val="22"/>
+          <w:szCs w:val="22"/>
+        </w:rPr>
+        <w:t>A copy of the license and copyright notice must be included somewhere within the project code.”</w:t>
       </w:r>
       <w:r>
         <w:rPr>
@@ -1998,18 +1961,7 @@
           <w:sz w:val="22"/>
           <w:szCs w:val="22"/>
         </w:rPr>
-        <w:t>“</w:t>
-      </w:r>
-      <w:r>
-        <w:rPr>
-          <w:rStyle w:val="normaltextrun"/>
-          <w:rFonts w:ascii="Calibri" w:hAnsi="Calibri" w:cs="Calibri"/>
-          <w:b/>
-          <w:bCs/>
-          <w:sz w:val="22"/>
-          <w:szCs w:val="22"/>
-        </w:rPr>
-        <w:t>Warranty Limitations:</w:t>
+        <w:t>“Warranty Limitations:</w:t>
       </w:r>
       <w:r>
         <w:rPr>
@@ -2027,47 +1979,29 @@
           <w:sz w:val="22"/>
           <w:szCs w:val="22"/>
         </w:rPr>
-        <w:t>The license explicitly states that it does not come with warranty.</w:t>
-      </w:r>
-      <w:r>
-        <w:rPr>
-          <w:rStyle w:val="normaltextrun"/>
-          <w:rFonts w:ascii="Calibri" w:hAnsi="Calibri" w:cs="Calibri"/>
-          <w:sz w:val="22"/>
-          <w:szCs w:val="22"/>
-        </w:rPr>
-        <w:t>”</w:t>
-      </w:r>
-    </w:p>
-    <w:p>
-      <w:pPr>
-        <w:pStyle w:val="paragraph"/>
-        <w:spacing w:before="0" w:beforeAutospacing="0" w:after="0" w:afterAutospacing="0"/>
-        <w:textAlignment w:val="baseline"/>
-        <w:rPr>
-          <w:rStyle w:val="normaltextrun"/>
-          <w:rFonts w:ascii="Calibri" w:hAnsi="Calibri" w:cs="Calibri"/>
-          <w:sz w:val="22"/>
-          <w:szCs w:val="22"/>
-        </w:rPr>
-      </w:pPr>
-      <w:r>
-        <w:rPr>
-          <w:rStyle w:val="normaltextrun"/>
-          <w:rFonts w:ascii="Calibri" w:hAnsi="Calibri" w:cs="Calibri"/>
-          <w:sz w:val="22"/>
-          <w:szCs w:val="22"/>
-        </w:rPr>
-        <w:t>(</w:t>
-      </w:r>
-      <w:r>
-        <w:rPr>
-          <w:rStyle w:val="normaltextrun"/>
-          <w:rFonts w:ascii="Calibri" w:hAnsi="Calibri" w:cs="Calibri"/>
-          <w:sz w:val="22"/>
-          <w:szCs w:val="22"/>
-        </w:rPr>
-        <w:t>Licenses | Choose a License. (</w:t>
+        <w:t>The license explicitly states that it does not come with warranty.”</w:t>
+      </w:r>
+    </w:p>
+    <w:p>
+      <w:pPr>
+        <w:pStyle w:val="paragraph"/>
+        <w:spacing w:before="0" w:beforeAutospacing="0" w:after="0" w:afterAutospacing="0"/>
+        <w:textAlignment w:val="baseline"/>
+        <w:rPr>
+          <w:rStyle w:val="normaltextrun"/>
+          <w:rFonts w:ascii="Calibri" w:hAnsi="Calibri" w:cs="Calibri"/>
+          <w:sz w:val="22"/>
+          <w:szCs w:val="22"/>
+        </w:rPr>
+      </w:pPr>
+      <w:r>
+        <w:rPr>
+          <w:rStyle w:val="normaltextrun"/>
+          <w:rFonts w:ascii="Calibri" w:hAnsi="Calibri" w:cs="Calibri"/>
+          <w:sz w:val="22"/>
+          <w:szCs w:val="22"/>
+        </w:rPr>
+        <w:t>(Licenses | Choose a License. (</w:t>
       </w:r>
       <w:proofErr w:type="spellStart"/>
       <w:r>
@@ -2204,18 +2138,7 @@
           <w:sz w:val="22"/>
           <w:szCs w:val="22"/>
         </w:rPr>
-        <w:t>“</w:t>
-      </w:r>
-      <w:r>
-        <w:rPr>
-          <w:rStyle w:val="normaltextrun"/>
-          <w:rFonts w:ascii="Calibri" w:hAnsi="Calibri" w:cs="Calibri"/>
-          <w:b/>
-          <w:bCs/>
-          <w:sz w:val="22"/>
-          <w:szCs w:val="22"/>
-        </w:rPr>
-        <w:t>Commercial Use:</w:t>
+        <w:t>“Commercial Use:</w:t>
       </w:r>
       <w:r>
         <w:rPr>
@@ -2272,47 +2195,27 @@
           <w:sz w:val="22"/>
           <w:szCs w:val="22"/>
         </w:rPr>
-        <w:t>“</w:t>
-      </w:r>
-      <w:r>
-        <w:rPr>
-          <w:rStyle w:val="normaltextrun"/>
+        <w:t>“Distribution:</w:t>
+      </w:r>
+      <w:r>
+        <w:rPr>
+          <w:rStyle w:val="apple-converted-space"/>
           <w:rFonts w:ascii="Calibri" w:hAnsi="Calibri" w:cs="Calibri"/>
           <w:b/>
           <w:bCs/>
           <w:sz w:val="22"/>
           <w:szCs w:val="22"/>
         </w:rPr>
-        <w:t>Distribution:</w:t>
-      </w:r>
-      <w:r>
-        <w:rPr>
-          <w:rStyle w:val="apple-converted-space"/>
-          <w:rFonts w:ascii="Calibri" w:hAnsi="Calibri" w:cs="Calibri"/>
-          <w:b/>
-          <w:bCs/>
-          <w:sz w:val="22"/>
-          <w:szCs w:val="22"/>
-        </w:rPr>
-        <w:t> </w:t>
-      </w:r>
-      <w:r>
-        <w:rPr>
-          <w:rStyle w:val="normaltextrun"/>
-          <w:rFonts w:ascii="Calibri" w:hAnsi="Calibri" w:cs="Calibri"/>
-          <w:sz w:val="22"/>
-          <w:szCs w:val="22"/>
-        </w:rPr>
-        <w:t>Allows us to distribute the software to others.</w:t>
-      </w:r>
-      <w:r>
-        <w:rPr>
-          <w:rStyle w:val="normaltextrun"/>
-          <w:rFonts w:ascii="Calibri" w:hAnsi="Calibri" w:cs="Calibri"/>
-          <w:sz w:val="22"/>
-          <w:szCs w:val="22"/>
-        </w:rPr>
-        <w:t>”</w:t>
+        <w:t> </w:t>
+      </w:r>
+      <w:r>
+        <w:rPr>
+          <w:rStyle w:val="normaltextrun"/>
+          <w:rFonts w:ascii="Calibri" w:hAnsi="Calibri" w:cs="Calibri"/>
+          <w:sz w:val="22"/>
+          <w:szCs w:val="22"/>
+        </w:rPr>
+        <w:t>Allows us to distribute the software to others.”</w:t>
       </w:r>
       <w:r>
         <w:rPr>
@@ -2458,6 +2361,7 @@
           <w:sz w:val="22"/>
           <w:szCs w:val="22"/>
         </w:rPr>
+        <w:lastRenderedPageBreak/>
         <w:t>References:</w:t>
       </w:r>
       <w:r>
@@ -2955,7 +2859,7 @@
 </file>
 
 <file path=word/numbering.xml><?xml version="1.0" encoding="utf-8"?>
-<w:numbering xmlns:wpc="http://schemas.microsoft.com/office/word/2010/wordprocessingCanvas" xmlns:cx="http://schemas.microsoft.com/office/drawing/2014/chartex" xmlns:cx1="http://schemas.microsoft.com/office/drawing/2015/9/8/chartex" xmlns:cx2="http://schemas.microsoft.com/office/drawing/2015/10/21/chartex" xmlns:cx3="http://schemas.microsoft.com/office/drawing/2016/5/9/chartex" xmlns:cx4="http://schemas.microsoft.com/office/drawing/2016/5/10/chartex" xmlns:cx5="http://schemas.microsoft.com/office/drawing/2016/5/11/chartex" xmlns:mc="http://schemas.openxmlformats.org/markup-compatibility/2006" xmlns:o="urn:schemas-microsoft-com:office:office" xmlns:r="http://schemas.openxmlformats.org/officeDocument/2006/relationships" xmlns:m="http://schemas.openxmlformats.org/officeDocument/2006/math" xmlns:v="urn:schemas-microsoft-com:vml" xmlns:wp14="http://schemas.microsoft.com/office/word/2010/wordprocessingDrawing" xmlns:wp="http://schemas.openxmlformats.org/drawingml/2006/wordprocessingDrawing" xmlns:w10="urn:schemas-microsoft-com:office:word" xmlns:w="http://schemas.openxmlformats.org/wordprocessingml/2006/main" xmlns:w14="http://schemas.microsoft.com/office/word/2010/wordml" xmlns:w15="http://schemas.microsoft.com/office/word/2012/wordml" xmlns:w16se="http://schemas.microsoft.com/office/word/2015/wordml/symex" xmlns:wpg="http://schemas.microsoft.com/office/word/2010/wordprocessingGroup" xmlns:wpi="http://schemas.microsoft.com/office/word/2010/wordprocessingInk" xmlns:wne="http://schemas.microsoft.com/office/word/2006/wordml" xmlns:wps="http://schemas.microsoft.com/office/word/2010/wordprocessingShape" mc:Ignorable="w14 w15 w16se wp14">
+<w:numbering xmlns:wpc="http://schemas.microsoft.com/office/word/2010/wordprocessingCanvas" xmlns:cx="http://schemas.microsoft.com/office/drawing/2014/chartex" xmlns:cx1="http://schemas.microsoft.com/office/drawing/2015/9/8/chartex" xmlns:cx2="http://schemas.microsoft.com/office/drawing/2015/10/21/chartex" xmlns:cx3="http://schemas.microsoft.com/office/drawing/2016/5/9/chartex" xmlns:cx4="http://schemas.microsoft.com/office/drawing/2016/5/10/chartex" xmlns:cx5="http://schemas.microsoft.com/office/drawing/2016/5/11/chartex" xmlns:cx6="http://schemas.microsoft.com/office/drawing/2016/5/12/chartex" xmlns:cx7="http://schemas.microsoft.com/office/drawing/2016/5/13/chartex" xmlns:cx8="http://schemas.microsoft.com/office/drawing/2016/5/14/chartex" xmlns:mc="http://schemas.openxmlformats.org/markup-compatibility/2006" xmlns:aink="http://schemas.microsoft.com/office/drawing/2016/ink" xmlns:am3d="http://schemas.microsoft.com/office/drawing/2017/model3d" xmlns:o="urn:schemas-microsoft-com:office:office" xmlns:r="http://schemas.openxmlformats.org/officeDocument/2006/relationships" xmlns:m="http://schemas.openxmlformats.org/officeDocument/2006/math" xmlns:v="urn:schemas-microsoft-com:vml" xmlns:wp14="http://schemas.microsoft.com/office/word/2010/wordprocessingDrawing" xmlns:wp="http://schemas.openxmlformats.org/drawingml/2006/wordprocessingDrawing" xmlns:w10="urn:schemas-microsoft-com:office:word" xmlns:w="http://schemas.openxmlformats.org/wordprocessingml/2006/main" xmlns:w14="http://schemas.microsoft.com/office/word/2010/wordml" xmlns:w15="http://schemas.microsoft.com/office/word/2012/wordml" xmlns:w16cid="http://schemas.microsoft.com/office/word/2016/wordml/cid" xmlns:w16se="http://schemas.microsoft.com/office/word/2015/wordml/symex" xmlns:wpg="http://schemas.microsoft.com/office/word/2010/wordprocessingGroup" xmlns:wpi="http://schemas.microsoft.com/office/word/2010/wordprocessingInk" xmlns:wne="http://schemas.microsoft.com/office/word/2006/wordml" xmlns:wps="http://schemas.microsoft.com/office/word/2010/wordprocessingShape" mc:Ignorable="w14 w15 w16se w16cid wp14">
   <w:abstractNum w:abstractNumId="0" w15:restartNumberingAfterBreak="0">
     <w:nsid w:val="10C46EF6"/>
     <w:multiLevelType w:val="multilevel"/>
@@ -3568,7 +3472,7 @@
 </file>
 
 <file path=word/styles.xml><?xml version="1.0" encoding="utf-8"?>
-<w:styles xmlns:mc="http://schemas.openxmlformats.org/markup-compatibility/2006" xmlns:r="http://schemas.openxmlformats.org/officeDocument/2006/relationships" xmlns:w="http://schemas.openxmlformats.org/wordprocessingml/2006/main" xmlns:w14="http://schemas.microsoft.com/office/word/2010/wordml" xmlns:w15="http://schemas.microsoft.com/office/word/2012/wordml" xmlns:w16se="http://schemas.microsoft.com/office/word/2015/wordml/symex" mc:Ignorable="w14 w15 w16se">
+<w:styles xmlns:mc="http://schemas.openxmlformats.org/markup-compatibility/2006" xmlns:r="http://schemas.openxmlformats.org/officeDocument/2006/relationships" xmlns:w="http://schemas.openxmlformats.org/wordprocessingml/2006/main" xmlns:w14="http://schemas.microsoft.com/office/word/2010/wordml" xmlns:w15="http://schemas.microsoft.com/office/word/2012/wordml" xmlns:w16cid="http://schemas.microsoft.com/office/word/2016/wordml/cid" xmlns:w16se="http://schemas.microsoft.com/office/word/2015/wordml/symex" mc:Ignorable="w14 w15 w16se w16cid">
   <w:docDefaults>
     <w:rPrDefault>
       <w:rPr>
@@ -3584,7 +3488,7 @@
       </w:pPr>
     </w:pPrDefault>
   </w:docDefaults>
-  <w:latentStyles w:defLockedState="0" w:defUIPriority="99" w:defSemiHidden="0" w:defUnhideWhenUsed="0" w:defQFormat="0" w:count="374">
+  <w:latentStyles w:defLockedState="0" w:defUIPriority="99" w:defSemiHidden="0" w:defUnhideWhenUsed="0" w:defQFormat="0" w:count="375">
     <w:lsdException w:name="Normal" w:uiPriority="0" w:qFormat="1"/>
     <w:lsdException w:name="heading 1" w:uiPriority="9" w:qFormat="1"/>
     <w:lsdException w:name="heading 2" w:semiHidden="1" w:uiPriority="9" w:unhideWhenUsed="1" w:qFormat="1"/>
@@ -3734,11 +3638,10 @@
     <w:lsdException w:name="Table Professional" w:semiHidden="1" w:unhideWhenUsed="1"/>
     <w:lsdException w:name="Table Subtle 1" w:semiHidden="1" w:unhideWhenUsed="1"/>
     <w:lsdException w:name="Table Subtle 2" w:semiHidden="1" w:unhideWhenUsed="1"/>
+    <w:lsdException w:name="Table Web 1" w:semiHidden="1" w:unhideWhenUsed="1"/>
     <w:lsdException w:name="Table Web 2" w:semiHidden="1" w:unhideWhenUsed="1"/>
-    <w:lsdException w:name="Table Web 3" w:semiHidden="1" w:unhideWhenUsed="1"/>
     <w:lsdException w:name="Balloon Text" w:semiHidden="1" w:unhideWhenUsed="1"/>
     <w:lsdException w:name="Table Grid" w:uiPriority="39"/>
-    <w:lsdException w:name="Table Theme" w:semiHidden="1" w:unhideWhenUsed="1"/>
     <w:lsdException w:name="Placeholder Text" w:semiHidden="1"/>
     <w:lsdException w:name="No Spacing" w:uiPriority="1" w:qFormat="1"/>
     <w:lsdException w:name="Light Shading" w:uiPriority="60"/>
@@ -3957,6 +3860,7 @@
     <w:lsdException w:name="Mention" w:semiHidden="1" w:unhideWhenUsed="1"/>
     <w:lsdException w:name="Smart Hyperlink" w:semiHidden="1" w:unhideWhenUsed="1"/>
     <w:lsdException w:name="Hashtag" w:semiHidden="1" w:unhideWhenUsed="1"/>
+    <w:lsdException w:name="Unresolved Mention" w:semiHidden="1" w:unhideWhenUsed="1"/>
   </w:latentStyles>
   <w:style w:type="paragraph" w:default="1" w:styleId="Normal">
     <w:name w:val="Normal"/>

</xml_diff>